<commit_message>
Revise La Ps 2-5
</commit_message>
<xml_diff>
--- a/psalms-la/002.docx
+++ b/psalms-la/002.docx
@@ -1,6 +1,6 @@
 
 <file path=word/document.xml><?xml version="1.0" encoding="utf-8"?>
-<w:document xmlns:wpc="http://schemas.microsoft.com/office/word/2010/wordprocessingCanvas" xmlns:cx="http://schemas.microsoft.com/office/drawing/2014/chartex" xmlns:cx1="http://schemas.microsoft.com/office/drawing/2015/9/8/chartex" xmlns:cx2="http://schemas.microsoft.com/office/drawing/2015/10/21/chartex" xmlns:cx3="http://schemas.microsoft.com/office/drawing/2016/5/9/chartex" xmlns:cx4="http://schemas.microsoft.com/office/drawing/2016/5/10/chartex" xmlns:cx5="http://schemas.microsoft.com/office/drawing/2016/5/11/chartex" xmlns:cx6="http://schemas.microsoft.com/office/drawing/2016/5/12/chartex" xmlns:cx7="http://schemas.microsoft.com/office/drawing/2016/5/13/chartex" xmlns:cx8="http://schemas.microsoft.com/office/drawing/2016/5/14/chartex" xmlns:mc="http://schemas.openxmlformats.org/markup-compatibility/2006" xmlns:aink="http://schemas.microsoft.com/office/drawing/2016/ink" xmlns:am3d="http://schemas.microsoft.com/office/drawing/2017/model3d" xmlns:o="urn:schemas-microsoft-com:office:office" xmlns:r="http://schemas.openxmlformats.org/officeDocument/2006/relationships" xmlns:m="http://schemas.openxmlformats.org/officeDocument/2006/math" xmlns:v="urn:schemas-microsoft-com:vml" xmlns:wp14="http://schemas.microsoft.com/office/word/2010/wordprocessingDrawing" xmlns:wp="http://schemas.openxmlformats.org/drawingml/2006/wordprocessingDrawing" xmlns:w10="urn:schemas-microsoft-com:office:word" xmlns:w="http://schemas.openxmlformats.org/wordprocessingml/2006/main" xmlns:w14="http://schemas.microsoft.com/office/word/2010/wordml" xmlns:w15="http://schemas.microsoft.com/office/word/2012/wordml" xmlns:w16cid="http://schemas.microsoft.com/office/word/2016/wordml/cid" xmlns:w16se="http://schemas.microsoft.com/office/word/2015/wordml/symex" xmlns:wpg="http://schemas.microsoft.com/office/word/2010/wordprocessingGroup" xmlns:wpi="http://schemas.microsoft.com/office/word/2010/wordprocessingInk" xmlns:wne="http://schemas.microsoft.com/office/word/2006/wordml" xmlns:wps="http://schemas.microsoft.com/office/word/2010/wordprocessingShape" mc:Ignorable="w14 w15 w16se w16cid wp14">
+<w:document xmlns:wpc="http://schemas.microsoft.com/office/word/2010/wordprocessingCanvas" xmlns:cx="http://schemas.microsoft.com/office/drawing/2014/chartex" xmlns:cx1="http://schemas.microsoft.com/office/drawing/2015/9/8/chartex" xmlns:mc="http://schemas.openxmlformats.org/markup-compatibility/2006" xmlns:o="urn:schemas-microsoft-com:office:office" xmlns:r="http://schemas.openxmlformats.org/officeDocument/2006/relationships" xmlns:m="http://schemas.openxmlformats.org/officeDocument/2006/math" xmlns:v="urn:schemas-microsoft-com:vml" xmlns:wp14="http://schemas.microsoft.com/office/word/2010/wordprocessingDrawing" xmlns:wp="http://schemas.openxmlformats.org/drawingml/2006/wordprocessingDrawing" xmlns:w10="urn:schemas-microsoft-com:office:word" xmlns:w="http://schemas.openxmlformats.org/wordprocessingml/2006/main" xmlns:w14="http://schemas.microsoft.com/office/word/2010/wordml" xmlns:w15="http://schemas.microsoft.com/office/word/2012/wordml" xmlns:w16se="http://schemas.microsoft.com/office/word/2015/wordml/symex" xmlns:wpg="http://schemas.microsoft.com/office/word/2010/wordprocessingGroup" xmlns:wpi="http://schemas.microsoft.com/office/word/2010/wordprocessingInk" xmlns:wne="http://schemas.microsoft.com/office/word/2006/wordml" xmlns:wps="http://schemas.microsoft.com/office/word/2010/wordprocessingShape" mc:Ignorable="w14 w15 w16se wp14">
   <w:body>
     <w:p>
       <w:pPr>
@@ -220,7 +220,63 @@
                 <w:sz w:val="27"/>
                 <w:szCs w:val="27"/>
               </w:rPr>
-              <w:t>Why have the nations cried out, and the peoples meditated on vanities?</w:t>
+              <w:t xml:space="preserve">Why have the nations </w:t>
+            </w:r>
+            <w:commentRangeStart w:id="0"/>
+            <w:r>
+              <w:rPr>
+                <w:rFonts w:ascii="Times" w:eastAsia="Times New Roman" w:hAnsi="Times" w:cs="Times New Roman"/>
+                <w:color w:val="000000"/>
+                <w:sz w:val="27"/>
+                <w:szCs w:val="27"/>
+              </w:rPr>
+              <w:t>raged</w:t>
+            </w:r>
+            <w:commentRangeEnd w:id="0"/>
+            <w:r>
+              <w:rPr>
+                <w:rStyle w:val="CommentReference"/>
+                <w:rFonts w:ascii="Garamond" w:hAnsi="Garamond"/>
+                <w:lang w:val="en-CA"/>
+              </w:rPr>
+              <w:commentReference w:id="0"/>
+            </w:r>
+            <w:r>
+              <w:rPr>
+                <w:rFonts w:ascii="Times" w:eastAsia="Times New Roman" w:hAnsi="Times" w:cs="Times New Roman"/>
+                <w:color w:val="000000"/>
+                <w:sz w:val="27"/>
+                <w:szCs w:val="27"/>
+              </w:rPr>
+              <w:t xml:space="preserve">, and the peoples meditated on </w:t>
+            </w:r>
+            <w:commentRangeStart w:id="1"/>
+            <w:r>
+              <w:rPr>
+                <w:rFonts w:ascii="Times" w:eastAsia="Times New Roman" w:hAnsi="Times" w:cs="Times New Roman"/>
+                <w:color w:val="000000"/>
+                <w:sz w:val="27"/>
+                <w:szCs w:val="27"/>
+              </w:rPr>
+              <w:t>vain things</w:t>
+            </w:r>
+            <w:commentRangeEnd w:id="1"/>
+            <w:r>
+              <w:rPr>
+                <w:rStyle w:val="CommentReference"/>
+                <w:rFonts w:ascii="Garamond" w:hAnsi="Garamond"/>
+                <w:lang w:val="en-CA"/>
+              </w:rPr>
+              <w:commentReference w:id="1"/>
+            </w:r>
+            <w:r>
+              <w:rPr>
+                <w:rFonts w:ascii="Times" w:eastAsia="Times New Roman" w:hAnsi="Times" w:cs="Times New Roman"/>
+                <w:color w:val="000000"/>
+                <w:sz w:val="27"/>
+                <w:szCs w:val="27"/>
+              </w:rPr>
+              <w:t>?</w:t>
             </w:r>
           </w:p>
         </w:tc>
@@ -263,7 +319,17 @@
                 <w:szCs w:val="24"/>
                 <w:shd w:val="clear" w:color="auto" w:fill="FFFFFF"/>
               </w:rPr>
-              <w:t>Why do the nations rate, and people meditate on vain things?</w:t>
+              <w:t>Why do the nations rag</w:t>
+            </w:r>
+            <w:r>
+              <w:rPr>
+                <w:rFonts w:ascii="Tahoma" w:eastAsia="Times New Roman" w:hAnsi="Tahoma" w:cs="Tahoma"/>
+                <w:color w:val="2E1308"/>
+                <w:sz w:val="24"/>
+                <w:szCs w:val="24"/>
+                <w:shd w:val="clear" w:color="auto" w:fill="FFFFFF"/>
+              </w:rPr>
+              <w:t>e, and people meditate on vain things?</w:t>
             </w:r>
           </w:p>
         </w:tc>
@@ -322,13 +388,8 @@
               <w:pStyle w:val="EnglishHangNoCoptic"/>
             </w:pPr>
             <w:r>
-              <w:t xml:space="preserve">Why do the nations </w:t>
-            </w:r>
-            <w:proofErr w:type="gramStart"/>
-            <w:r>
-              <w:t>rage,</w:t>
-            </w:r>
-            <w:proofErr w:type="gramEnd"/>
+              <w:t>Why do the nations rage,</w:t>
+            </w:r>
           </w:p>
           <w:p>
             <w:pPr>
@@ -423,7 +484,16 @@
                 <w:sz w:val="27"/>
                 <w:szCs w:val="27"/>
               </w:rPr>
-              <w:t>The kings of the earth have stood up, and the rulers have gathered together to fight against the Lord, and to fight against His Christ.</w:t>
+              <w:t xml:space="preserve">The kings of the earth have stood up, and the rulers have gathered together to fight against the Lord, </w:t>
+            </w:r>
+            <w:r>
+              <w:rPr>
+                <w:rFonts w:ascii="Times" w:eastAsia="Times New Roman" w:hAnsi="Times" w:cs="Times New Roman"/>
+                <w:color w:val="000000"/>
+                <w:sz w:val="27"/>
+                <w:szCs w:val="27"/>
+              </w:rPr>
+              <w:t>and to fight against His Christ, [saying,]</w:t>
             </w:r>
           </w:p>
         </w:tc>
@@ -631,73 +701,51 @@
                 <w:sz w:val="27"/>
                 <w:szCs w:val="27"/>
               </w:rPr>
-              <w:t xml:space="preserve">Let us break their </w:t>
-            </w:r>
-            <w:proofErr w:type="gramStart"/>
-            <w:r>
-              <w:rPr>
-                <w:rFonts w:ascii="Times" w:eastAsia="Times New Roman" w:hAnsi="Times" w:cs="Times New Roman"/>
-                <w:color w:val="000000"/>
-                <w:sz w:val="27"/>
-                <w:szCs w:val="27"/>
-              </w:rPr>
-              <w:t>bonds, and</w:t>
-            </w:r>
-            <w:proofErr w:type="gramEnd"/>
-            <w:r>
-              <w:rPr>
-                <w:rFonts w:ascii="Times" w:eastAsia="Times New Roman" w:hAnsi="Times" w:cs="Times New Roman"/>
-                <w:color w:val="000000"/>
-                <w:sz w:val="27"/>
-                <w:szCs w:val="27"/>
-              </w:rPr>
-              <w:t xml:space="preserve"> let us cast also their yoke from upon us.</w:t>
-            </w:r>
-          </w:p>
-        </w:tc>
-        <w:tc>
-          <w:tcPr>
-            <w:tcW w:w="555" w:type="pct"/>
-          </w:tcPr>
-          <w:p>
-            <w:pPr>
-              <w:spacing w:line="240" w:lineRule="auto"/>
-              <w:jc w:val="left"/>
-              <w:rPr>
-                <w:rFonts w:ascii="Times" w:eastAsia="Times New Roman" w:hAnsi="Times" w:cs="Times New Roman"/>
-                <w:color w:val="000000"/>
-                <w:sz w:val="27"/>
-                <w:szCs w:val="27"/>
-              </w:rPr>
-            </w:pPr>
-            <w:r>
-              <w:rPr>
-                <w:rFonts w:ascii="Times" w:eastAsia="Times New Roman" w:hAnsi="Times" w:cs="Times New Roman"/>
-                <w:color w:val="000000"/>
-                <w:sz w:val="27"/>
-                <w:szCs w:val="27"/>
-              </w:rPr>
-              <w:t xml:space="preserve">Let us break the </w:t>
-            </w:r>
-            <w:proofErr w:type="spellStart"/>
-            <w:r>
-              <w:rPr>
-                <w:rFonts w:ascii="Times" w:eastAsia="Times New Roman" w:hAnsi="Times" w:cs="Times New Roman"/>
-                <w:color w:val="000000"/>
-                <w:sz w:val="27"/>
-                <w:szCs w:val="27"/>
-              </w:rPr>
-              <w:t>bronds</w:t>
-            </w:r>
-            <w:proofErr w:type="spellEnd"/>
-            <w:r>
-              <w:rPr>
-                <w:rFonts w:ascii="Times" w:eastAsia="Times New Roman" w:hAnsi="Times" w:cs="Times New Roman"/>
-                <w:color w:val="000000"/>
-                <w:sz w:val="27"/>
-                <w:szCs w:val="27"/>
-              </w:rPr>
-              <w:t>, and let us cast [away] their yoke from us.</w:t>
+              <w:t>Let us break their bonds, and let us cast also their yoke from upon us.</w:t>
+            </w:r>
+          </w:p>
+        </w:tc>
+        <w:tc>
+          <w:tcPr>
+            <w:tcW w:w="555" w:type="pct"/>
+          </w:tcPr>
+          <w:p>
+            <w:pPr>
+              <w:spacing w:line="240" w:lineRule="auto"/>
+              <w:jc w:val="left"/>
+              <w:rPr>
+                <w:rFonts w:ascii="Times" w:eastAsia="Times New Roman" w:hAnsi="Times" w:cs="Times New Roman"/>
+                <w:color w:val="000000"/>
+                <w:sz w:val="27"/>
+                <w:szCs w:val="27"/>
+              </w:rPr>
+            </w:pPr>
+            <w:r>
+              <w:rPr>
+                <w:rFonts w:ascii="Times" w:eastAsia="Times New Roman" w:hAnsi="Times" w:cs="Times New Roman"/>
+                <w:color w:val="000000"/>
+                <w:sz w:val="27"/>
+                <w:szCs w:val="27"/>
+              </w:rPr>
+              <w:t>“Let us break their b</w:t>
+            </w:r>
+            <w:r>
+              <w:rPr>
+                <w:rFonts w:ascii="Times" w:eastAsia="Times New Roman" w:hAnsi="Times" w:cs="Times New Roman"/>
+                <w:color w:val="000000"/>
+                <w:sz w:val="27"/>
+                <w:szCs w:val="27"/>
+              </w:rPr>
+              <w:t>onds, and let us cast [away] their yoke from us.</w:t>
+            </w:r>
+            <w:r>
+              <w:rPr>
+                <w:rFonts w:ascii="Times" w:eastAsia="Times New Roman" w:hAnsi="Times" w:cs="Times New Roman"/>
+                <w:color w:val="000000"/>
+                <w:sz w:val="27"/>
+                <w:szCs w:val="27"/>
+              </w:rPr>
+              <w:t>”</w:t>
             </w:r>
           </w:p>
         </w:tc>
@@ -773,15 +821,7 @@
           </w:tcPr>
           <w:p>
             <w:r>
-              <w:t xml:space="preserve">“Let us break through their </w:t>
-            </w:r>
-            <w:proofErr w:type="gramStart"/>
-            <w:r>
-              <w:t>bonds, and</w:t>
-            </w:r>
-            <w:proofErr w:type="gramEnd"/>
-            <w:r>
-              <w:t xml:space="preserve"> cast away their yoke from us.”</w:t>
+              <w:t>“Let us break through their bonds, and cast away their yoke from us.”</w:t>
             </w:r>
           </w:p>
         </w:tc>
@@ -791,15 +831,7 @@
           </w:tcPr>
           <w:p>
             <w:r>
-              <w:t xml:space="preserve">Let us break their bonds </w:t>
-            </w:r>
-            <w:proofErr w:type="gramStart"/>
-            <w:r>
-              <w:t>asunder, and</w:t>
-            </w:r>
-            <w:proofErr w:type="gramEnd"/>
-            <w:r>
-              <w:t xml:space="preserve"> cast away their yoke from us.</w:t>
+              <w:t>Let us break their bonds asunder, and cast away their yoke from us.</w:t>
             </w:r>
           </w:p>
         </w:tc>
@@ -1107,27 +1139,7 @@
                 <w:sz w:val="27"/>
                 <w:szCs w:val="27"/>
               </w:rPr>
-              <w:t xml:space="preserve"> He will speak with them in His anger, and in His </w:t>
-            </w:r>
-            <w:proofErr w:type="gramStart"/>
-            <w:r>
-              <w:rPr>
-                <w:rFonts w:ascii="Times" w:eastAsia="Times New Roman" w:hAnsi="Times" w:cs="Times New Roman"/>
-                <w:color w:val="000000"/>
-                <w:sz w:val="27"/>
-                <w:szCs w:val="27"/>
-              </w:rPr>
-              <w:t>wrath</w:t>
-            </w:r>
-            <w:proofErr w:type="gramEnd"/>
-            <w:r>
-              <w:rPr>
-                <w:rFonts w:ascii="Times" w:eastAsia="Times New Roman" w:hAnsi="Times" w:cs="Times New Roman"/>
-                <w:color w:val="000000"/>
-                <w:sz w:val="27"/>
-                <w:szCs w:val="27"/>
-              </w:rPr>
-              <w:t xml:space="preserve"> He will vex </w:t>
+              <w:t xml:space="preserve"> He will speak with them in His anger, and in His wrath He will vex </w:t>
             </w:r>
             <w:r>
               <w:rPr>
@@ -1164,7 +1176,16 @@
                 <w:szCs w:val="27"/>
               </w:rPr>
               <w:lastRenderedPageBreak/>
-              <w:t xml:space="preserve">Then He will speak with them in His anger, and trouble them in His </w:t>
+              <w:t>Then He will speak with them in His anger</w:t>
+            </w:r>
+            <w:r>
+              <w:rPr>
+                <w:rFonts w:ascii="Times" w:eastAsia="Times New Roman" w:hAnsi="Times" w:cs="Times New Roman"/>
+                <w:color w:val="000000"/>
+                <w:sz w:val="27"/>
+                <w:szCs w:val="27"/>
+              </w:rPr>
+              <w:t xml:space="preserve">, and trouble them in His </w:t>
             </w:r>
             <w:r>
               <w:rPr>
@@ -1274,15 +1295,7 @@
           <w:p>
             <w:r>
               <w:lastRenderedPageBreak/>
-              <w:t xml:space="preserve">Then He shall speak to them in His anger, and in His </w:t>
-            </w:r>
-            <w:proofErr w:type="gramStart"/>
-            <w:r>
-              <w:t>wrath</w:t>
-            </w:r>
-            <w:proofErr w:type="gramEnd"/>
-            <w:r>
-              <w:t xml:space="preserve"> He shall trouble them.</w:t>
+              <w:t>Then He shall speak to them in His anger, and in His wrath He shall trouble them.</w:t>
             </w:r>
           </w:p>
         </w:tc>
@@ -1292,15 +1305,7 @@
           </w:tcPr>
           <w:p>
             <w:r>
-              <w:t xml:space="preserve">Then shall He speak unto them in His </w:t>
-            </w:r>
-            <w:proofErr w:type="gramStart"/>
-            <w:r>
-              <w:t>wrath, and</w:t>
-            </w:r>
-            <w:proofErr w:type="gramEnd"/>
-            <w:r>
-              <w:t xml:space="preserve"> vex them in his sore displeasure.</w:t>
+              <w:t>Then shall He speak unto them in His wrath, and vex them in his sore displeasure.</w:t>
             </w:r>
           </w:p>
         </w:tc>
@@ -1399,6 +1404,7 @@
                 <w:sz w:val="27"/>
                 <w:szCs w:val="27"/>
               </w:rPr>
+              <w:lastRenderedPageBreak/>
               <w:t>But</w:t>
             </w:r>
             <w:r>
@@ -1434,7 +1440,62 @@
                 <w:sz w:val="27"/>
                 <w:szCs w:val="27"/>
               </w:rPr>
-              <w:t>But I, the Lord, have established a king through Him on Zion, His holy mountain,</w:t>
+              <w:t>“</w:t>
+            </w:r>
+            <w:commentRangeStart w:id="2"/>
+            <w:r>
+              <w:rPr>
+                <w:rFonts w:ascii="Times" w:eastAsia="Times New Roman" w:hAnsi="Times" w:cs="Times New Roman"/>
+                <w:color w:val="000000"/>
+                <w:sz w:val="27"/>
+                <w:szCs w:val="27"/>
+              </w:rPr>
+              <w:t>But I</w:t>
+            </w:r>
+            <w:r>
+              <w:rPr>
+                <w:rFonts w:ascii="Times" w:eastAsia="Times New Roman" w:hAnsi="Times" w:cs="Times New Roman"/>
+                <w:color w:val="000000"/>
+                <w:sz w:val="27"/>
+                <w:szCs w:val="27"/>
+              </w:rPr>
+              <w:t xml:space="preserve"> have </w:t>
+            </w:r>
+            <w:r>
+              <w:rPr>
+                <w:rFonts w:ascii="Times" w:eastAsia="Times New Roman" w:hAnsi="Times" w:cs="Times New Roman"/>
+                <w:color w:val="000000"/>
+                <w:sz w:val="27"/>
+                <w:szCs w:val="27"/>
+              </w:rPr>
+              <w:t>been established a king by</w:t>
+            </w:r>
+            <w:r>
+              <w:rPr>
+                <w:rFonts w:ascii="Times" w:eastAsia="Times New Roman" w:hAnsi="Times" w:cs="Times New Roman"/>
+                <w:color w:val="000000"/>
+                <w:sz w:val="27"/>
+                <w:szCs w:val="27"/>
+              </w:rPr>
+              <w:t xml:space="preserve"> Him on Zion, </w:t>
+            </w:r>
+            <w:commentRangeEnd w:id="2"/>
+            <w:r>
+              <w:rPr>
+                <w:rStyle w:val="CommentReference"/>
+                <w:rFonts w:ascii="Garamond" w:hAnsi="Garamond"/>
+                <w:lang w:val="en-CA"/>
+              </w:rPr>
+              <w:commentReference w:id="2"/>
+            </w:r>
+            <w:r>
+              <w:rPr>
+                <w:rFonts w:ascii="Times" w:eastAsia="Times New Roman" w:hAnsi="Times" w:cs="Times New Roman"/>
+                <w:color w:val="000000"/>
+                <w:sz w:val="27"/>
+                <w:szCs w:val="27"/>
+              </w:rPr>
+              <w:t>His holy mountain,</w:t>
             </w:r>
           </w:p>
         </w:tc>
@@ -1657,14 +1718,98 @@
                 <w:szCs w:val="27"/>
               </w:rPr>
             </w:pPr>
-            <w:r>
-              <w:rPr>
-                <w:rFonts w:ascii="Times" w:eastAsia="Times New Roman" w:hAnsi="Times" w:cs="Times New Roman"/>
-                <w:color w:val="000000"/>
-                <w:sz w:val="27"/>
-                <w:szCs w:val="27"/>
-              </w:rPr>
-              <w:t>To proclaim the commandments of the Lord. The Lord said to me: You are my Son. I have begotten You today.</w:t>
+            <w:proofErr w:type="gramStart"/>
+            <w:r>
+              <w:rPr>
+                <w:rFonts w:ascii="Times" w:eastAsia="Times New Roman" w:hAnsi="Times" w:cs="Times New Roman"/>
+                <w:color w:val="000000"/>
+                <w:sz w:val="27"/>
+                <w:szCs w:val="27"/>
+              </w:rPr>
+              <w:t>t</w:t>
+            </w:r>
+            <w:r>
+              <w:rPr>
+                <w:rFonts w:ascii="Times" w:eastAsia="Times New Roman" w:hAnsi="Times" w:cs="Times New Roman"/>
+                <w:color w:val="000000"/>
+                <w:sz w:val="27"/>
+                <w:szCs w:val="27"/>
+              </w:rPr>
+              <w:t>o</w:t>
+            </w:r>
+            <w:proofErr w:type="gramEnd"/>
+            <w:r>
+              <w:rPr>
+                <w:rFonts w:ascii="Times" w:eastAsia="Times New Roman" w:hAnsi="Times" w:cs="Times New Roman"/>
+                <w:color w:val="000000"/>
+                <w:sz w:val="27"/>
+                <w:szCs w:val="27"/>
+              </w:rPr>
+              <w:t xml:space="preserve"> proclaim the </w:t>
+            </w:r>
+            <w:commentRangeStart w:id="3"/>
+            <w:r>
+              <w:rPr>
+                <w:rFonts w:ascii="Times" w:eastAsia="Times New Roman" w:hAnsi="Times" w:cs="Times New Roman"/>
+                <w:color w:val="000000"/>
+                <w:sz w:val="27"/>
+                <w:szCs w:val="27"/>
+              </w:rPr>
+              <w:t xml:space="preserve">commandments </w:t>
+            </w:r>
+            <w:commentRangeEnd w:id="3"/>
+            <w:r>
+              <w:rPr>
+                <w:rStyle w:val="CommentReference"/>
+                <w:rFonts w:ascii="Garamond" w:hAnsi="Garamond"/>
+                <w:lang w:val="en-CA"/>
+              </w:rPr>
+              <w:commentReference w:id="3"/>
+            </w:r>
+            <w:r>
+              <w:rPr>
+                <w:rFonts w:ascii="Times" w:eastAsia="Times New Roman" w:hAnsi="Times" w:cs="Times New Roman"/>
+                <w:color w:val="000000"/>
+                <w:sz w:val="27"/>
+                <w:szCs w:val="27"/>
+              </w:rPr>
+              <w:t>o</w:t>
+            </w:r>
+            <w:r>
+              <w:rPr>
+                <w:rFonts w:ascii="Times" w:eastAsia="Times New Roman" w:hAnsi="Times" w:cs="Times New Roman"/>
+                <w:color w:val="000000"/>
+                <w:sz w:val="27"/>
+                <w:szCs w:val="27"/>
+              </w:rPr>
+              <w:t>f the Lord. The Lord said to me,</w:t>
+            </w:r>
+            <w:r>
+              <w:rPr>
+                <w:rFonts w:ascii="Times" w:eastAsia="Times New Roman" w:hAnsi="Times" w:cs="Times New Roman"/>
+                <w:color w:val="000000"/>
+                <w:sz w:val="27"/>
+                <w:szCs w:val="27"/>
+              </w:rPr>
+              <w:t xml:space="preserve"> </w:t>
+            </w:r>
+            <w:r>
+              <w:rPr>
+                <w:rFonts w:ascii="Times" w:eastAsia="Times New Roman" w:hAnsi="Times" w:cs="Times New Roman"/>
+                <w:color w:val="000000"/>
+                <w:sz w:val="27"/>
+                <w:szCs w:val="27"/>
+              </w:rPr>
+              <w:t>‘</w:t>
+            </w:r>
+            <w:r>
+              <w:rPr>
+                <w:rFonts w:ascii="Times" w:eastAsia="Times New Roman" w:hAnsi="Times" w:cs="Times New Roman"/>
+                <w:color w:val="000000"/>
+                <w:sz w:val="27"/>
+                <w:szCs w:val="27"/>
+              </w:rPr>
+              <w:t>You are my Son. I have begotten You today.</w:t>
             </w:r>
           </w:p>
         </w:tc>
@@ -1958,7 +2103,98 @@
                 <w:sz w:val="27"/>
                 <w:szCs w:val="27"/>
               </w:rPr>
-              <w:t>Ask of Me, that I may give You the nations for Your inheritance, and Your dominion to the ends of the earth.</w:t>
+              <w:t xml:space="preserve">Ask of Me, </w:t>
+            </w:r>
+            <w:r>
+              <w:rPr>
+                <w:rFonts w:ascii="Times" w:eastAsia="Times New Roman" w:hAnsi="Times" w:cs="Times New Roman"/>
+                <w:color w:val="000000"/>
+                <w:sz w:val="27"/>
+                <w:szCs w:val="27"/>
+              </w:rPr>
+              <w:t>and</w:t>
+            </w:r>
+            <w:r>
+              <w:rPr>
+                <w:rFonts w:ascii="Times" w:eastAsia="Times New Roman" w:hAnsi="Times" w:cs="Times New Roman"/>
+                <w:color w:val="000000"/>
+                <w:sz w:val="27"/>
+                <w:szCs w:val="27"/>
+              </w:rPr>
+              <w:t xml:space="preserve"> I </w:t>
+            </w:r>
+            <w:r>
+              <w:rPr>
+                <w:rFonts w:ascii="Times" w:eastAsia="Times New Roman" w:hAnsi="Times" w:cs="Times New Roman"/>
+                <w:color w:val="000000"/>
+                <w:sz w:val="27"/>
+                <w:szCs w:val="27"/>
+              </w:rPr>
+              <w:t>will</w:t>
+            </w:r>
+            <w:r>
+              <w:rPr>
+                <w:rFonts w:ascii="Times" w:eastAsia="Times New Roman" w:hAnsi="Times" w:cs="Times New Roman"/>
+                <w:color w:val="000000"/>
+                <w:sz w:val="27"/>
+                <w:szCs w:val="27"/>
+              </w:rPr>
+              <w:t xml:space="preserve"> give You the nations for Your inheritance, </w:t>
+            </w:r>
+            <w:commentRangeStart w:id="4"/>
+            <w:r>
+              <w:rPr>
+                <w:rFonts w:ascii="Times" w:eastAsia="Times New Roman" w:hAnsi="Times" w:cs="Times New Roman"/>
+                <w:color w:val="000000"/>
+                <w:sz w:val="27"/>
+                <w:szCs w:val="27"/>
+              </w:rPr>
+              <w:t xml:space="preserve">and </w:t>
+            </w:r>
+            <w:r>
+              <w:rPr>
+                <w:rFonts w:ascii="Times" w:eastAsia="Times New Roman" w:hAnsi="Times" w:cs="Times New Roman"/>
+                <w:color w:val="000000"/>
+                <w:sz w:val="27"/>
+                <w:szCs w:val="27"/>
+              </w:rPr>
+              <w:t xml:space="preserve">the ends of the earth for </w:t>
+            </w:r>
+            <w:r>
+              <w:rPr>
+                <w:rFonts w:ascii="Times" w:eastAsia="Times New Roman" w:hAnsi="Times" w:cs="Times New Roman"/>
+                <w:color w:val="000000"/>
+                <w:sz w:val="27"/>
+                <w:szCs w:val="27"/>
+              </w:rPr>
+              <w:t xml:space="preserve">Your </w:t>
+            </w:r>
+            <w:r>
+              <w:rPr>
+                <w:rFonts w:ascii="Times" w:eastAsia="Times New Roman" w:hAnsi="Times" w:cs="Times New Roman"/>
+                <w:color w:val="000000"/>
+                <w:sz w:val="27"/>
+                <w:szCs w:val="27"/>
+              </w:rPr>
+              <w:t>possession</w:t>
+            </w:r>
+            <w:commentRangeEnd w:id="4"/>
+            <w:r>
+              <w:rPr>
+                <w:rStyle w:val="CommentReference"/>
+                <w:rFonts w:ascii="Garamond" w:hAnsi="Garamond"/>
+                <w:lang w:val="en-CA"/>
+              </w:rPr>
+              <w:commentReference w:id="4"/>
+            </w:r>
+            <w:r>
+              <w:rPr>
+                <w:rFonts w:ascii="Times" w:eastAsia="Times New Roman" w:hAnsi="Times" w:cs="Times New Roman"/>
+                <w:color w:val="000000"/>
+                <w:sz w:val="27"/>
+                <w:szCs w:val="27"/>
+              </w:rPr>
+              <w:t>.</w:t>
             </w:r>
           </w:p>
         </w:tc>
@@ -2239,7 +2475,52 @@
                 <w:sz w:val="27"/>
                 <w:szCs w:val="27"/>
               </w:rPr>
-              <w:t>You will pasture them with an iron rod, and will crush them like a clay vessel.</w:t>
+              <w:t xml:space="preserve">You will </w:t>
+            </w:r>
+            <w:r>
+              <w:rPr>
+                <w:rFonts w:ascii="Times" w:eastAsia="Times New Roman" w:hAnsi="Times" w:cs="Times New Roman"/>
+                <w:color w:val="000000"/>
+                <w:sz w:val="27"/>
+                <w:szCs w:val="27"/>
+              </w:rPr>
+              <w:t>shepherd</w:t>
+            </w:r>
+            <w:r>
+              <w:rPr>
+                <w:rFonts w:ascii="Times" w:eastAsia="Times New Roman" w:hAnsi="Times" w:cs="Times New Roman"/>
+                <w:color w:val="000000"/>
+                <w:sz w:val="27"/>
+                <w:szCs w:val="27"/>
+              </w:rPr>
+              <w:t xml:space="preserve"> them with an iron rod, and </w:t>
+            </w:r>
+            <w:r>
+              <w:rPr>
+                <w:rFonts w:ascii="Times" w:eastAsia="Times New Roman" w:hAnsi="Times" w:cs="Times New Roman"/>
+                <w:color w:val="000000"/>
+                <w:sz w:val="27"/>
+                <w:szCs w:val="27"/>
+              </w:rPr>
+              <w:t xml:space="preserve">[You] </w:t>
+            </w:r>
+            <w:r>
+              <w:rPr>
+                <w:rFonts w:ascii="Times" w:eastAsia="Times New Roman" w:hAnsi="Times" w:cs="Times New Roman"/>
+                <w:color w:val="000000"/>
+                <w:sz w:val="27"/>
+                <w:szCs w:val="27"/>
+              </w:rPr>
+              <w:t>will crush them like a clay vessel.</w:t>
+            </w:r>
+            <w:r>
+              <w:rPr>
+                <w:rFonts w:ascii="Times" w:eastAsia="Times New Roman" w:hAnsi="Times" w:cs="Times New Roman"/>
+                <w:color w:val="000000"/>
+                <w:sz w:val="27"/>
+                <w:szCs w:val="27"/>
+              </w:rPr>
+              <w:t>’”</w:t>
             </w:r>
           </w:p>
         </w:tc>
@@ -2325,15 +2606,7 @@
           </w:tcPr>
           <w:p>
             <w:r>
-              <w:t xml:space="preserve">Thou shalt herd them with a rod of </w:t>
-            </w:r>
-            <w:proofErr w:type="gramStart"/>
-            <w:r>
-              <w:t>iron, and</w:t>
-            </w:r>
-            <w:proofErr w:type="gramEnd"/>
-            <w:r>
-              <w:t xml:space="preserve"> break them in pieces like a potter’s vessel.</w:t>
+              <w:t>Thou shalt herd them with a rod of iron, and break them in pieces like a potter’s vessel.</w:t>
             </w:r>
           </w:p>
         </w:tc>
@@ -2496,7 +2769,35 @@
                 <w:szCs w:val="27"/>
               </w:rPr>
               <w:lastRenderedPageBreak/>
-              <w:t>Now, kings, understand and be instructed, you who judge the earth.</w:t>
+              <w:t xml:space="preserve">Now, </w:t>
+            </w:r>
+            <w:r>
+              <w:rPr>
+                <w:rFonts w:ascii="Times" w:eastAsia="Times New Roman" w:hAnsi="Times" w:cs="Times New Roman"/>
+                <w:color w:val="000000"/>
+                <w:sz w:val="27"/>
+                <w:szCs w:val="27"/>
+              </w:rPr>
+              <w:t xml:space="preserve">O </w:t>
+            </w:r>
+            <w:r>
+              <w:rPr>
+                <w:rFonts w:ascii="Times" w:eastAsia="Times New Roman" w:hAnsi="Times" w:cs="Times New Roman"/>
+                <w:color w:val="000000"/>
+                <w:sz w:val="27"/>
+                <w:szCs w:val="27"/>
+              </w:rPr>
+              <w:t xml:space="preserve">kings, understand and be instructed, you who </w:t>
+            </w:r>
+            <w:r>
+              <w:rPr>
+                <w:rFonts w:ascii="Times" w:eastAsia="Times New Roman" w:hAnsi="Times" w:cs="Times New Roman"/>
+                <w:color w:val="000000"/>
+                <w:sz w:val="27"/>
+                <w:szCs w:val="27"/>
+              </w:rPr>
+              <w:lastRenderedPageBreak/>
+              <w:t>judge the earth.</w:t>
             </w:r>
           </w:p>
         </w:tc>
@@ -2521,6 +2822,7 @@
                 <w:sz w:val="27"/>
                 <w:szCs w:val="27"/>
               </w:rPr>
+              <w:lastRenderedPageBreak/>
               <w:t xml:space="preserve">Now, O ye kings, understand.  Be instructed, all ye judges </w:t>
             </w:r>
             <w:r>
@@ -2575,7 +2877,6 @@
               </w:rPr>
               <w:t xml:space="preserve">Be instructed, all you </w:t>
             </w:r>
-            <w:proofErr w:type="gramStart"/>
             <w:r>
               <w:rPr>
                 <w:rFonts w:ascii="Tahoma" w:eastAsia="Times New Roman" w:hAnsi="Tahoma" w:cs="Tahoma"/>
@@ -2585,18 +2886,7 @@
                 <w:shd w:val="clear" w:color="auto" w:fill="FFFFFF"/>
               </w:rPr>
               <w:lastRenderedPageBreak/>
-              <w:t>judges</w:t>
-            </w:r>
-            <w:proofErr w:type="gramEnd"/>
-            <w:r>
-              <w:rPr>
-                <w:rFonts w:ascii="Tahoma" w:eastAsia="Times New Roman" w:hAnsi="Tahoma" w:cs="Tahoma"/>
-                <w:color w:val="2E1308"/>
-                <w:sz w:val="24"/>
-                <w:szCs w:val="24"/>
-                <w:shd w:val="clear" w:color="auto" w:fill="FFFFFF"/>
-              </w:rPr>
-              <w:t xml:space="preserve"> of the earth.</w:t>
+              <w:t>judges of the earth.</w:t>
             </w:r>
           </w:p>
         </w:tc>
@@ -2824,16 +3114,13 @@
             <w:tcW w:w="555" w:type="pct"/>
           </w:tcPr>
           <w:p>
-            <w:r>
-              <w:t xml:space="preserve">serve the Lord with </w:t>
-            </w:r>
             <w:proofErr w:type="gramStart"/>
             <w:r>
-              <w:t>fear, and</w:t>
+              <w:t>serve</w:t>
             </w:r>
             <w:proofErr w:type="gramEnd"/>
             <w:r>
-              <w:t xml:space="preserve"> rejoice in Him with trembling.</w:t>
+              <w:t xml:space="preserve"> the Lord with fear, and rejoice in Him with trembling.</w:t>
             </w:r>
           </w:p>
         </w:tc>
@@ -2843,15 +3130,7 @@
           </w:tcPr>
           <w:p>
             <w:r>
-              <w:t xml:space="preserve">Serve the Lord in </w:t>
-            </w:r>
-            <w:proofErr w:type="gramStart"/>
-            <w:r>
-              <w:t>fear, and</w:t>
-            </w:r>
-            <w:proofErr w:type="gramEnd"/>
-            <w:r>
-              <w:t xml:space="preserve"> rejoice unto Him with trembling.</w:t>
+              <w:t>Serve the Lord in fear, and rejoice unto Him with trembling.</w:t>
             </w:r>
           </w:p>
         </w:tc>
@@ -2968,6 +3247,8 @@
               </w:rPr>
               <w:t>Take hold of instruction, lest the Lord be angry, and you perish from off the way of righteousness, should his anger be swiftly kindled.</w:t>
             </w:r>
+            <w:bookmarkStart w:id="5" w:name="_GoBack"/>
+            <w:bookmarkEnd w:id="5"/>
           </w:p>
         </w:tc>
         <w:tc>
@@ -3315,8 +3596,6 @@
             <w:r>
               <w:t>Blessed are all who trust in Him. Alleluia.</w:t>
             </w:r>
-            <w:bookmarkStart w:id="0" w:name="_GoBack"/>
-            <w:bookmarkEnd w:id="0"/>
           </w:p>
         </w:tc>
         <w:tc>
@@ -3401,8 +3680,103 @@
 </w:document>
 </file>
 
+<file path=word/comments.xml><?xml version="1.0" encoding="utf-8"?>
+<w:comments xmlns:wpc="http://schemas.microsoft.com/office/word/2010/wordprocessingCanvas" xmlns:cx="http://schemas.microsoft.com/office/drawing/2014/chartex" xmlns:cx1="http://schemas.microsoft.com/office/drawing/2015/9/8/chartex" xmlns:mc="http://schemas.openxmlformats.org/markup-compatibility/2006" xmlns:o="urn:schemas-microsoft-com:office:office" xmlns:r="http://schemas.openxmlformats.org/officeDocument/2006/relationships" xmlns:m="http://schemas.openxmlformats.org/officeDocument/2006/math" xmlns:v="urn:schemas-microsoft-com:vml" xmlns:wp14="http://schemas.microsoft.com/office/word/2010/wordprocessingDrawing" xmlns:wp="http://schemas.openxmlformats.org/drawingml/2006/wordprocessingDrawing" xmlns:w10="urn:schemas-microsoft-com:office:word" xmlns:w="http://schemas.openxmlformats.org/wordprocessingml/2006/main" xmlns:w14="http://schemas.microsoft.com/office/word/2010/wordml" xmlns:w15="http://schemas.microsoft.com/office/word/2012/wordml" xmlns:w16se="http://schemas.microsoft.com/office/word/2015/wordml/symex" xmlns:wpg="http://schemas.microsoft.com/office/word/2010/wordprocessingGroup" xmlns:wpi="http://schemas.microsoft.com/office/word/2010/wordprocessingInk" xmlns:wne="http://schemas.microsoft.com/office/word/2006/wordml" xmlns:wps="http://schemas.microsoft.com/office/word/2010/wordprocessingShape" mc:Ignorable="w14 w15 w16se wp14">
+  <w:comment w:id="0" w:author="Slote, Brett (B.)" w:date="2018-02-21T07:59:00Z" w:initials="BS">
+    <w:p>
+      <w:pPr>
+        <w:pStyle w:val="CommentText"/>
+      </w:pPr>
+      <w:r>
+        <w:rPr>
+          <w:rStyle w:val="CommentReference"/>
+        </w:rPr>
+        <w:annotationRef/>
+      </w:r>
+      <w:r>
+        <w:t>Cried out first connotation is terror</w:t>
+      </w:r>
+    </w:p>
+  </w:comment>
+  <w:comment w:id="1" w:author="Slote, Brett (B.)" w:date="2018-02-21T08:00:00Z" w:initials="BS">
+    <w:p>
+      <w:pPr>
+        <w:pStyle w:val="CommentText"/>
+      </w:pPr>
+      <w:r>
+        <w:rPr>
+          <w:rStyle w:val="CommentReference"/>
+        </w:rPr>
+        <w:annotationRef/>
+      </w:r>
+      <w:r>
+        <w:t>Less obscure than vanities</w:t>
+      </w:r>
+    </w:p>
+  </w:comment>
+  <w:comment w:id="2" w:author="Slote, Brett (B.)" w:date="2018-02-21T08:05:00Z" w:initials="BS">
+    <w:p>
+      <w:pPr>
+        <w:pStyle w:val="CommentText"/>
+      </w:pPr>
+      <w:r>
+        <w:rPr>
+          <w:rStyle w:val="CommentReference"/>
+        </w:rPr>
+        <w:annotationRef/>
+      </w:r>
+      <w:r>
+        <w:t>Meaning was different than all others, including Fr. Matthias</w:t>
+      </w:r>
+    </w:p>
+  </w:comment>
+  <w:comment w:id="3" w:author="Slote, Brett (B.)" w:date="2018-02-21T08:05:00Z" w:initials="BS">
+    <w:p>
+      <w:pPr>
+        <w:pStyle w:val="CommentText"/>
+      </w:pPr>
+      <w:r>
+        <w:rPr>
+          <w:rStyle w:val="CommentReference"/>
+        </w:rPr>
+        <w:annotationRef/>
+      </w:r>
+      <w:r>
+        <w:t>Ordinances?</w:t>
+      </w:r>
+    </w:p>
+  </w:comment>
+  <w:comment w:id="4" w:author="Slote, Brett (B.)" w:date="2018-02-21T08:08:00Z" w:initials="BS">
+    <w:p>
+      <w:pPr>
+        <w:pStyle w:val="CommentText"/>
+      </w:pPr>
+      <w:r>
+        <w:rPr>
+          <w:rStyle w:val="CommentReference"/>
+        </w:rPr>
+        <w:annotationRef/>
+      </w:r>
+      <w:r>
+        <w:t>Changing word order so less awkward</w:t>
+      </w:r>
+    </w:p>
+  </w:comment>
+</w:comments>
+</file>
+
+<file path=word/commentsExtended.xml><?xml version="1.0" encoding="utf-8"?>
+<w15:commentsEx xmlns:wpc="http://schemas.microsoft.com/office/word/2010/wordprocessingCanvas" xmlns:cx="http://schemas.microsoft.com/office/drawing/2014/chartex" xmlns:cx1="http://schemas.microsoft.com/office/drawing/2015/9/8/chartex" xmlns:mc="http://schemas.openxmlformats.org/markup-compatibility/2006" xmlns:o="urn:schemas-microsoft-com:office:office" xmlns:r="http://schemas.openxmlformats.org/officeDocument/2006/relationships" xmlns:m="http://schemas.openxmlformats.org/officeDocument/2006/math" xmlns:v="urn:schemas-microsoft-com:vml" xmlns:wp14="http://schemas.microsoft.com/office/word/2010/wordprocessingDrawing" xmlns:wp="http://schemas.openxmlformats.org/drawingml/2006/wordprocessingDrawing" xmlns:w10="urn:schemas-microsoft-com:office:word" xmlns:w="http://schemas.openxmlformats.org/wordprocessingml/2006/main" xmlns:w14="http://schemas.microsoft.com/office/word/2010/wordml" xmlns:w15="http://schemas.microsoft.com/office/word/2012/wordml" xmlns:w16se="http://schemas.microsoft.com/office/word/2015/wordml/symex" xmlns:wpg="http://schemas.microsoft.com/office/word/2010/wordprocessingGroup" xmlns:wpi="http://schemas.microsoft.com/office/word/2010/wordprocessingInk" xmlns:wne="http://schemas.microsoft.com/office/word/2006/wordml" xmlns:wps="http://schemas.microsoft.com/office/word/2010/wordprocessingShape" mc:Ignorable="w14 w15 w16se wp14">
+  <w15:commentEx w15:paraId="65ECC21F" w15:done="0"/>
+  <w15:commentEx w15:paraId="6043C54D" w15:done="0"/>
+  <w15:commentEx w15:paraId="37C51CA5" w15:done="0"/>
+  <w15:commentEx w15:paraId="07AA1BFA" w15:done="0"/>
+  <w15:commentEx w15:paraId="7F361B35" w15:done="0"/>
+</w15:commentsEx>
+</file>
+
 <file path=word/endnotes.xml><?xml version="1.0" encoding="utf-8"?>
-<w:endnotes xmlns:wpc="http://schemas.microsoft.com/office/word/2010/wordprocessingCanvas" xmlns:cx="http://schemas.microsoft.com/office/drawing/2014/chartex" xmlns:cx1="http://schemas.microsoft.com/office/drawing/2015/9/8/chartex" xmlns:cx2="http://schemas.microsoft.com/office/drawing/2015/10/21/chartex" xmlns:cx3="http://schemas.microsoft.com/office/drawing/2016/5/9/chartex" xmlns:cx4="http://schemas.microsoft.com/office/drawing/2016/5/10/chartex" xmlns:cx5="http://schemas.microsoft.com/office/drawing/2016/5/11/chartex" xmlns:cx6="http://schemas.microsoft.com/office/drawing/2016/5/12/chartex" xmlns:cx7="http://schemas.microsoft.com/office/drawing/2016/5/13/chartex" xmlns:cx8="http://schemas.microsoft.com/office/drawing/2016/5/14/chartex" xmlns:mc="http://schemas.openxmlformats.org/markup-compatibility/2006" xmlns:aink="http://schemas.microsoft.com/office/drawing/2016/ink" xmlns:am3d="http://schemas.microsoft.com/office/drawing/2017/model3d" xmlns:o="urn:schemas-microsoft-com:office:office" xmlns:r="http://schemas.openxmlformats.org/officeDocument/2006/relationships" xmlns:m="http://schemas.openxmlformats.org/officeDocument/2006/math" xmlns:v="urn:schemas-microsoft-com:vml" xmlns:wp14="http://schemas.microsoft.com/office/word/2010/wordprocessingDrawing" xmlns:wp="http://schemas.openxmlformats.org/drawingml/2006/wordprocessingDrawing" xmlns:w10="urn:schemas-microsoft-com:office:word" xmlns:w="http://schemas.openxmlformats.org/wordprocessingml/2006/main" xmlns:w14="http://schemas.microsoft.com/office/word/2010/wordml" xmlns:w15="http://schemas.microsoft.com/office/word/2012/wordml" xmlns:w16cid="http://schemas.microsoft.com/office/word/2016/wordml/cid" xmlns:w16se="http://schemas.microsoft.com/office/word/2015/wordml/symex" xmlns:wpg="http://schemas.microsoft.com/office/word/2010/wordprocessingGroup" xmlns:wpi="http://schemas.microsoft.com/office/word/2010/wordprocessingInk" xmlns:wne="http://schemas.microsoft.com/office/word/2006/wordml" xmlns:wps="http://schemas.microsoft.com/office/word/2010/wordprocessingShape" mc:Ignorable="w14 w15 w16se w16cid wp14">
+<w:endnotes xmlns:wpc="http://schemas.microsoft.com/office/word/2010/wordprocessingCanvas" xmlns:cx="http://schemas.microsoft.com/office/drawing/2014/chartex" xmlns:cx1="http://schemas.microsoft.com/office/drawing/2015/9/8/chartex" xmlns:mc="http://schemas.openxmlformats.org/markup-compatibility/2006" xmlns:o="urn:schemas-microsoft-com:office:office" xmlns:r="http://schemas.openxmlformats.org/officeDocument/2006/relationships" xmlns:m="http://schemas.openxmlformats.org/officeDocument/2006/math" xmlns:v="urn:schemas-microsoft-com:vml" xmlns:wp14="http://schemas.microsoft.com/office/word/2010/wordprocessingDrawing" xmlns:wp="http://schemas.openxmlformats.org/drawingml/2006/wordprocessingDrawing" xmlns:w10="urn:schemas-microsoft-com:office:word" xmlns:w="http://schemas.openxmlformats.org/wordprocessingml/2006/main" xmlns:w14="http://schemas.microsoft.com/office/word/2010/wordml" xmlns:w15="http://schemas.microsoft.com/office/word/2012/wordml" xmlns:w16se="http://schemas.microsoft.com/office/word/2015/wordml/symex" xmlns:wpg="http://schemas.microsoft.com/office/word/2010/wordprocessingGroup" xmlns:wpi="http://schemas.microsoft.com/office/word/2010/wordprocessingInk" xmlns:wne="http://schemas.microsoft.com/office/word/2006/wordml" xmlns:wps="http://schemas.microsoft.com/office/word/2010/wordprocessingShape" mc:Ignorable="w14 w15 w16se wp14">
   <w:endnote w:type="separator" w:id="-1">
     <w:p>
       <w:pPr>
@@ -3427,7 +3801,7 @@
 </file>
 
 <file path=word/footnotes.xml><?xml version="1.0" encoding="utf-8"?>
-<w:footnotes xmlns:wpc="http://schemas.microsoft.com/office/word/2010/wordprocessingCanvas" xmlns:cx="http://schemas.microsoft.com/office/drawing/2014/chartex" xmlns:cx1="http://schemas.microsoft.com/office/drawing/2015/9/8/chartex" xmlns:cx2="http://schemas.microsoft.com/office/drawing/2015/10/21/chartex" xmlns:cx3="http://schemas.microsoft.com/office/drawing/2016/5/9/chartex" xmlns:cx4="http://schemas.microsoft.com/office/drawing/2016/5/10/chartex" xmlns:cx5="http://schemas.microsoft.com/office/drawing/2016/5/11/chartex" xmlns:cx6="http://schemas.microsoft.com/office/drawing/2016/5/12/chartex" xmlns:cx7="http://schemas.microsoft.com/office/drawing/2016/5/13/chartex" xmlns:cx8="http://schemas.microsoft.com/office/drawing/2016/5/14/chartex" xmlns:mc="http://schemas.openxmlformats.org/markup-compatibility/2006" xmlns:aink="http://schemas.microsoft.com/office/drawing/2016/ink" xmlns:am3d="http://schemas.microsoft.com/office/drawing/2017/model3d" xmlns:o="urn:schemas-microsoft-com:office:office" xmlns:r="http://schemas.openxmlformats.org/officeDocument/2006/relationships" xmlns:m="http://schemas.openxmlformats.org/officeDocument/2006/math" xmlns:v="urn:schemas-microsoft-com:vml" xmlns:wp14="http://schemas.microsoft.com/office/word/2010/wordprocessingDrawing" xmlns:wp="http://schemas.openxmlformats.org/drawingml/2006/wordprocessingDrawing" xmlns:w10="urn:schemas-microsoft-com:office:word" xmlns:w="http://schemas.openxmlformats.org/wordprocessingml/2006/main" xmlns:w14="http://schemas.microsoft.com/office/word/2010/wordml" xmlns:w15="http://schemas.microsoft.com/office/word/2012/wordml" xmlns:w16cid="http://schemas.microsoft.com/office/word/2016/wordml/cid" xmlns:w16se="http://schemas.microsoft.com/office/word/2015/wordml/symex" xmlns:wpg="http://schemas.microsoft.com/office/word/2010/wordprocessingGroup" xmlns:wpi="http://schemas.microsoft.com/office/word/2010/wordprocessingInk" xmlns:wne="http://schemas.microsoft.com/office/word/2006/wordml" xmlns:wps="http://schemas.microsoft.com/office/word/2010/wordprocessingShape" mc:Ignorable="w14 w15 w16se w16cid wp14">
+<w:footnotes xmlns:wpc="http://schemas.microsoft.com/office/word/2010/wordprocessingCanvas" xmlns:cx="http://schemas.microsoft.com/office/drawing/2014/chartex" xmlns:cx1="http://schemas.microsoft.com/office/drawing/2015/9/8/chartex" xmlns:mc="http://schemas.openxmlformats.org/markup-compatibility/2006" xmlns:o="urn:schemas-microsoft-com:office:office" xmlns:r="http://schemas.openxmlformats.org/officeDocument/2006/relationships" xmlns:m="http://schemas.openxmlformats.org/officeDocument/2006/math" xmlns:v="urn:schemas-microsoft-com:vml" xmlns:wp14="http://schemas.microsoft.com/office/word/2010/wordprocessingDrawing" xmlns:wp="http://schemas.openxmlformats.org/drawingml/2006/wordprocessingDrawing" xmlns:w10="urn:schemas-microsoft-com:office:word" xmlns:w="http://schemas.openxmlformats.org/wordprocessingml/2006/main" xmlns:w14="http://schemas.microsoft.com/office/word/2010/wordml" xmlns:w15="http://schemas.microsoft.com/office/word/2012/wordml" xmlns:w16se="http://schemas.microsoft.com/office/word/2015/wordml/symex" xmlns:wpg="http://schemas.microsoft.com/office/word/2010/wordprocessingGroup" xmlns:wpi="http://schemas.microsoft.com/office/word/2010/wordprocessingInk" xmlns:wne="http://schemas.microsoft.com/office/word/2006/wordml" xmlns:wps="http://schemas.microsoft.com/office/word/2010/wordprocessingShape" mc:Ignorable="w14 w15 w16se wp14">
   <w:footnote w:type="separator" w:id="-1">
     <w:p>
       <w:pPr>
@@ -3557,8 +3931,16 @@
 </w:footnotes>
 </file>
 
+<file path=word/people.xml><?xml version="1.0" encoding="utf-8"?>
+<w15:people xmlns:wpc="http://schemas.microsoft.com/office/word/2010/wordprocessingCanvas" xmlns:cx="http://schemas.microsoft.com/office/drawing/2014/chartex" xmlns:cx1="http://schemas.microsoft.com/office/drawing/2015/9/8/chartex" xmlns:mc="http://schemas.openxmlformats.org/markup-compatibility/2006" xmlns:o="urn:schemas-microsoft-com:office:office" xmlns:r="http://schemas.openxmlformats.org/officeDocument/2006/relationships" xmlns:m="http://schemas.openxmlformats.org/officeDocument/2006/math" xmlns:v="urn:schemas-microsoft-com:vml" xmlns:wp14="http://schemas.microsoft.com/office/word/2010/wordprocessingDrawing" xmlns:wp="http://schemas.openxmlformats.org/drawingml/2006/wordprocessingDrawing" xmlns:w10="urn:schemas-microsoft-com:office:word" xmlns:w="http://schemas.openxmlformats.org/wordprocessingml/2006/main" xmlns:w14="http://schemas.microsoft.com/office/word/2010/wordml" xmlns:w15="http://schemas.microsoft.com/office/word/2012/wordml" xmlns:w16se="http://schemas.microsoft.com/office/word/2015/wordml/symex" xmlns:wpg="http://schemas.microsoft.com/office/word/2010/wordprocessingGroup" xmlns:wpi="http://schemas.microsoft.com/office/word/2010/wordprocessingInk" xmlns:wne="http://schemas.microsoft.com/office/word/2006/wordml" xmlns:wps="http://schemas.microsoft.com/office/word/2010/wordprocessingShape" mc:Ignorable="w14 w15 w16se wp14">
+  <w15:person w15:author="Slote, Brett (B.)">
+    <w15:presenceInfo w15:providerId="None" w15:userId="Slote, Brett (B.)"/>
+  </w15:person>
+</w15:people>
+</file>
+
 <file path=word/styles.xml><?xml version="1.0" encoding="utf-8"?>
-<w:styles xmlns:mc="http://schemas.openxmlformats.org/markup-compatibility/2006" xmlns:r="http://schemas.openxmlformats.org/officeDocument/2006/relationships" xmlns:w="http://schemas.openxmlformats.org/wordprocessingml/2006/main" xmlns:w14="http://schemas.microsoft.com/office/word/2010/wordml" xmlns:w15="http://schemas.microsoft.com/office/word/2012/wordml" xmlns:w16cid="http://schemas.microsoft.com/office/word/2016/wordml/cid" xmlns:w16se="http://schemas.microsoft.com/office/word/2015/wordml/symex" mc:Ignorable="w14 w15 w16se w16cid">
+<w:styles xmlns:mc="http://schemas.openxmlformats.org/markup-compatibility/2006" xmlns:r="http://schemas.openxmlformats.org/officeDocument/2006/relationships" xmlns:w="http://schemas.openxmlformats.org/wordprocessingml/2006/main" xmlns:w14="http://schemas.microsoft.com/office/word/2010/wordml" xmlns:w15="http://schemas.microsoft.com/office/word/2012/wordml" xmlns:w16se="http://schemas.microsoft.com/office/word/2015/wordml/symex" mc:Ignorable="w14 w15 w16se">
   <w:docDefaults>
     <w:rPrDefault>
       <w:rPr>
@@ -3574,7 +3956,7 @@
       </w:pPr>
     </w:pPrDefault>
   </w:docDefaults>
-  <w:latentStyles w:defLockedState="0" w:defUIPriority="99" w:defSemiHidden="0" w:defUnhideWhenUsed="0" w:defQFormat="0" w:count="375">
+  <w:latentStyles w:defLockedState="0" w:defUIPriority="99" w:defSemiHidden="0" w:defUnhideWhenUsed="0" w:defQFormat="0" w:count="371">
     <w:lsdException w:name="Normal" w:uiPriority="0" w:qFormat="1"/>
     <w:lsdException w:name="heading 1" w:uiPriority="9" w:qFormat="1"/>
     <w:lsdException w:name="heading 2" w:semiHidden="1" w:uiPriority="9" w:unhideWhenUsed="1" w:qFormat="1"/>
@@ -3680,6 +4062,7 @@
     <w:lsdException w:name="HTML Sample" w:semiHidden="1" w:unhideWhenUsed="1"/>
     <w:lsdException w:name="HTML Typewriter" w:semiHidden="1" w:unhideWhenUsed="1"/>
     <w:lsdException w:name="HTML Variable" w:semiHidden="1" w:unhideWhenUsed="1"/>
+    <w:lsdException w:name="Normal Table" w:semiHidden="1" w:unhideWhenUsed="1"/>
     <w:lsdException w:name="annotation subject" w:semiHidden="1" w:unhideWhenUsed="1"/>
     <w:lsdException w:name="No List" w:semiHidden="1" w:unhideWhenUsed="1"/>
     <w:lsdException w:name="Outline List 1" w:semiHidden="1" w:unhideWhenUsed="1"/>
@@ -3723,8 +4106,10 @@
     <w:lsdException w:name="Table Elegant" w:semiHidden="1" w:unhideWhenUsed="1"/>
     <w:lsdException w:name="Table Professional" w:semiHidden="1" w:unhideWhenUsed="1"/>
     <w:lsdException w:name="Table Subtle 1" w:semiHidden="1" w:unhideWhenUsed="1"/>
+    <w:lsdException w:name="Table Subtle 2" w:semiHidden="1" w:unhideWhenUsed="1"/>
     <w:lsdException w:name="Table Web 1" w:semiHidden="1" w:unhideWhenUsed="1"/>
     <w:lsdException w:name="Table Web 2" w:semiHidden="1" w:unhideWhenUsed="1"/>
+    <w:lsdException w:name="Table Web 3" w:semiHidden="1" w:unhideWhenUsed="1"/>
     <w:lsdException w:name="Balloon Text" w:semiHidden="1" w:unhideWhenUsed="1"/>
     <w:lsdException w:name="Table Grid" w:uiPriority="59"/>
     <w:lsdException w:name="Table Theme" w:semiHidden="1" w:unhideWhenUsed="1"/>
@@ -3943,10 +4328,6 @@
     <w:lsdException w:name="List Table 5 Dark Accent 6" w:uiPriority="50"/>
     <w:lsdException w:name="List Table 6 Colorful Accent 6" w:uiPriority="51"/>
     <w:lsdException w:name="List Table 7 Colorful Accent 6" w:uiPriority="52"/>
-    <w:lsdException w:name="Mention" w:semiHidden="1" w:unhideWhenUsed="1"/>
-    <w:lsdException w:name="Smart Hyperlink" w:semiHidden="1" w:unhideWhenUsed="1"/>
-    <w:lsdException w:name="Hashtag" w:semiHidden="1" w:unhideWhenUsed="1"/>
-    <w:lsdException w:name="Unresolved Mention" w:semiHidden="1" w:unhideWhenUsed="1"/>
   </w:latentStyles>
   <w:style w:type="paragraph" w:default="1" w:styleId="Normal">
     <w:name w:val="Normal"/>
@@ -4907,7 +5288,7 @@
 </file>
 
 <file path=customXml/itemProps1.xml><?xml version="1.0" encoding="utf-8"?>
-<ds:datastoreItem xmlns:ds="http://schemas.openxmlformats.org/officeDocument/2006/customXml" ds:itemID="{7D93055D-9F9F-48AE-8DF1-0BC24A7EC9D8}">
+<ds:datastoreItem xmlns:ds="http://schemas.openxmlformats.org/officeDocument/2006/customXml" ds:itemID="{CF7CDF5C-F731-4717-A832-9AB792C74129}">
   <ds:schemaRefs>
     <ds:schemaRef ds:uri="http://schemas.openxmlformats.org/officeDocument/2006/bibliography"/>
   </ds:schemaRefs>

</xml_diff>